<commit_message>
Simple modification to text on Abit_IP35
</commit_message>
<xml_diff>
--- a/content.docx
+++ b/content.docx
@@ -4,10 +4,16 @@
   <w:body>
     <w:p>
       <w:r>
-        <w:t>I love working with Git.  It is a simple, fast and superb version control system</w:t>
+        <w:t xml:space="preserve">I love working with Git.  It </w:t>
+      </w:r>
+      <w:r>
+        <w:t>increases my productivity many-fold when working with files that have frequent content chan</w:t>
       </w:r>
       <w:bookmarkStart w:id="0" w:name="_GoBack"/>
       <w:bookmarkEnd w:id="0"/>
+      <w:r>
+        <w:t>ges.</w:t>
+      </w:r>
     </w:p>
     <w:sectPr>
       <w:pgSz w:w="11906" w:h="16838"/>

</xml_diff>